<commit_message>
añado una introducción y los 2 primeros pasos
</commit_message>
<xml_diff>
--- a/prueba1.docx
+++ b/prueba1.docx
@@ -28,12 +28,139 @@
         <w:t xml:space="preserve">PROBANDO GIT Y GITHUB</w:t>
       </w:r>
     </w:p>
+    <w:p>
+      <w:pPr>
+        <w:spacing w:before="0" w:after="200" w:line="276"/>
+        <w:ind w:right="0" w:left="0" w:firstLine="0"/>
+        <w:jc w:val="center"/>
+        <w:rPr>
+          <w:rFonts w:ascii="Arial" w:hAnsi="Arial" w:cs="Arial" w:eastAsia="Arial"/>
+          <w:color w:val="auto"/>
+          <w:spacing w:val="0"/>
+          <w:position w:val="0"/>
+          <w:sz w:val="32"/>
+          <w:shd w:fill="auto" w:val="clear"/>
+        </w:rPr>
+      </w:pPr>
+    </w:p>
+    <w:p>
+      <w:pPr>
+        <w:spacing w:before="0" w:after="200" w:line="276"/>
+        <w:ind w:right="0" w:left="0" w:firstLine="0"/>
+        <w:jc w:val="both"/>
+        <w:rPr>
+          <w:rFonts w:ascii="Arial" w:hAnsi="Arial" w:cs="Arial" w:eastAsia="Arial"/>
+          <w:color w:val="auto"/>
+          <w:spacing w:val="0"/>
+          <w:position w:val="0"/>
+          <w:sz w:val="32"/>
+          <w:shd w:fill="auto" w:val="clear"/>
+        </w:rPr>
+      </w:pPr>
+      <w:r>
+        <w:rPr>
+          <w:rFonts w:ascii="Arial" w:hAnsi="Arial" w:cs="Arial" w:eastAsia="Arial"/>
+          <w:color w:val="auto"/>
+          <w:spacing w:val="0"/>
+          <w:position w:val="0"/>
+          <w:sz w:val="32"/>
+          <w:shd w:fill="auto" w:val="clear"/>
+        </w:rPr>
+        <w:t xml:space="preserve">Estos son los pasos que he seguido para guardar varias versiones de un documento Word en git y Github:</w:t>
+      </w:r>
+    </w:p>
+    <w:p>
+      <w:pPr>
+        <w:spacing w:before="0" w:after="200" w:line="276"/>
+        <w:ind w:right="0" w:left="0" w:firstLine="0"/>
+        <w:jc w:val="center"/>
+        <w:rPr>
+          <w:rFonts w:ascii="Arial" w:hAnsi="Arial" w:cs="Arial" w:eastAsia="Arial"/>
+          <w:color w:val="auto"/>
+          <w:spacing w:val="0"/>
+          <w:position w:val="0"/>
+          <w:sz w:val="32"/>
+          <w:shd w:fill="auto" w:val="clear"/>
+        </w:rPr>
+      </w:pPr>
+    </w:p>
+    <w:p>
+      <w:pPr>
+        <w:numPr>
+          <w:ilvl w:val="0"/>
+          <w:numId w:val="4"/>
+        </w:numPr>
+        <w:spacing w:before="0" w:after="200" w:line="276"/>
+        <w:ind w:right="0" w:left="720" w:hanging="360"/>
+        <w:jc w:val="both"/>
+        <w:rPr>
+          <w:rFonts w:ascii="Arial" w:hAnsi="Arial" w:cs="Arial" w:eastAsia="Arial"/>
+          <w:color w:val="auto"/>
+          <w:spacing w:val="0"/>
+          <w:position w:val="0"/>
+          <w:sz w:val="32"/>
+          <w:shd w:fill="auto" w:val="clear"/>
+        </w:rPr>
+      </w:pPr>
+      <w:r>
+        <w:rPr>
+          <w:rFonts w:ascii="Arial" w:hAnsi="Arial" w:cs="Arial" w:eastAsia="Arial"/>
+          <w:color w:val="auto"/>
+          <w:spacing w:val="0"/>
+          <w:position w:val="0"/>
+          <w:sz w:val="32"/>
+          <w:shd w:fill="auto" w:val="clear"/>
+        </w:rPr>
+        <w:t xml:space="preserve">Creo una carpeta en el escritorio</w:t>
+      </w:r>
+    </w:p>
+    <w:p>
+      <w:pPr>
+        <w:numPr>
+          <w:ilvl w:val="0"/>
+          <w:numId w:val="4"/>
+        </w:numPr>
+        <w:spacing w:before="0" w:after="200" w:line="276"/>
+        <w:ind w:right="0" w:left="720" w:hanging="360"/>
+        <w:jc w:val="both"/>
+        <w:rPr>
+          <w:rFonts w:ascii="Arial" w:hAnsi="Arial" w:cs="Arial" w:eastAsia="Arial"/>
+          <w:color w:val="auto"/>
+          <w:spacing w:val="0"/>
+          <w:position w:val="0"/>
+          <w:sz w:val="32"/>
+          <w:shd w:fill="auto" w:val="clear"/>
+        </w:rPr>
+      </w:pPr>
+      <w:r>
+        <w:rPr>
+          <w:rFonts w:ascii="Arial" w:hAnsi="Arial" w:cs="Arial" w:eastAsia="Arial"/>
+          <w:color w:val="auto"/>
+          <w:spacing w:val="0"/>
+          <w:position w:val="0"/>
+          <w:sz w:val="32"/>
+          <w:shd w:fill="auto" w:val="clear"/>
+        </w:rPr>
+        <w:t xml:space="preserve">Añado un documento de Word vacío para ir registrando todos los cambios</w:t>
+      </w:r>
+    </w:p>
   </w:body>
 </w:document>
 </file>
 
 <file path=word/numbering.xml><?xml version="1.0" encoding="utf-8"?>
-<w:numbering xmlns:w="http://schemas.openxmlformats.org/wordprocessingml/2006/main"/>
+<w:numbering xmlns:w="http://schemas.openxmlformats.org/wordprocessingml/2006/main">
+  <w:abstractNum w:abstractNumId="1">
+    <w:lvl w:ilvl="0">
+      <w:start w:val="1"/>
+      <w:numFmt w:val="decimal"/>
+      <w:lvlText w:val="%1."/>
+    </w:lvl>
+  </w:abstractNum>
+  <w:num w:numId="4">
+    <w:abstractNumId w:val="1"/>
+  </w:num>
+</w:numbering>
 </file>
 
 <file path=word/styles.xml><?xml version="1.0" encoding="utf-8"?>

</xml_diff>

<commit_message>
Agrego pasos hasta el punto 15
</commit_message>
<xml_diff>
--- a/prueba1.docx
+++ b/prueba1.docx
@@ -141,7 +141,444 @@
           <w:sz w:val="32"/>
           <w:shd w:fill="auto" w:val="clear"/>
         </w:rPr>
-        <w:t xml:space="preserve">Añado un documento de Word vacío para ir registrando todos los cambios</w:t>
+        <w:t xml:space="preserve">Añado un documento de Word vacío para ir registrando todos los cambios - 1 commit.</w:t>
+      </w:r>
+    </w:p>
+    <w:p>
+      <w:pPr>
+        <w:numPr>
+          <w:ilvl w:val="0"/>
+          <w:numId w:val="4"/>
+        </w:numPr>
+        <w:spacing w:before="0" w:after="200" w:line="276"/>
+        <w:ind w:right="0" w:left="720" w:hanging="360"/>
+        <w:jc w:val="both"/>
+        <w:rPr>
+          <w:rFonts w:ascii="Arial" w:hAnsi="Arial" w:cs="Arial" w:eastAsia="Arial"/>
+          <w:color w:val="auto"/>
+          <w:spacing w:val="0"/>
+          <w:position w:val="0"/>
+          <w:sz w:val="32"/>
+          <w:shd w:fill="auto" w:val="clear"/>
+        </w:rPr>
+      </w:pPr>
+      <w:r>
+        <w:rPr>
+          <w:rFonts w:ascii="Arial" w:hAnsi="Arial" w:cs="Arial" w:eastAsia="Arial"/>
+          <w:color w:val="auto"/>
+          <w:spacing w:val="0"/>
+          <w:position w:val="0"/>
+          <w:sz w:val="32"/>
+          <w:shd w:fill="auto" w:val="clear"/>
+        </w:rPr>
+        <w:t xml:space="preserve">En el cmd hago cd (copio la dirección del archivo de la barra de direcciones y pego en el cmd)</w:t>
+      </w:r>
+    </w:p>
+    <w:p>
+      <w:pPr>
+        <w:numPr>
+          <w:ilvl w:val="0"/>
+          <w:numId w:val="4"/>
+        </w:numPr>
+        <w:spacing w:before="0" w:after="200" w:line="276"/>
+        <w:ind w:right="0" w:left="720" w:hanging="360"/>
+        <w:jc w:val="both"/>
+        <w:rPr>
+          <w:rFonts w:ascii="Arial" w:hAnsi="Arial" w:cs="Arial" w:eastAsia="Arial"/>
+          <w:color w:val="auto"/>
+          <w:spacing w:val="0"/>
+          <w:position w:val="0"/>
+          <w:sz w:val="32"/>
+          <w:shd w:fill="auto" w:val="clear"/>
+        </w:rPr>
+      </w:pPr>
+      <w:r>
+        <w:rPr>
+          <w:rFonts w:ascii="Arial" w:hAnsi="Arial" w:cs="Arial" w:eastAsia="Arial"/>
+          <w:color w:val="auto"/>
+          <w:spacing w:val="0"/>
+          <w:position w:val="0"/>
+          <w:sz w:val="32"/>
+          <w:shd w:fill="auto" w:val="clear"/>
+        </w:rPr>
+        <w:t xml:space="preserve">una vez en la carpeta, hago git init</w:t>
+      </w:r>
+    </w:p>
+    <w:p>
+      <w:pPr>
+        <w:numPr>
+          <w:ilvl w:val="0"/>
+          <w:numId w:val="4"/>
+        </w:numPr>
+        <w:spacing w:before="0" w:after="200" w:line="276"/>
+        <w:ind w:right="0" w:left="720" w:hanging="360"/>
+        <w:jc w:val="both"/>
+        <w:rPr>
+          <w:rFonts w:ascii="Arial" w:hAnsi="Arial" w:cs="Arial" w:eastAsia="Arial"/>
+          <w:color w:val="auto"/>
+          <w:spacing w:val="0"/>
+          <w:position w:val="0"/>
+          <w:sz w:val="32"/>
+          <w:shd w:fill="auto" w:val="clear"/>
+        </w:rPr>
+      </w:pPr>
+      <w:r>
+        <w:rPr>
+          <w:rFonts w:ascii="Arial" w:hAnsi="Arial" w:cs="Arial" w:eastAsia="Arial"/>
+          <w:color w:val="auto"/>
+          <w:spacing w:val="0"/>
+          <w:position w:val="0"/>
+          <w:sz w:val="32"/>
+          <w:shd w:fill="auto" w:val="clear"/>
+        </w:rPr>
+        <w:t xml:space="preserve">git status. Aparecen los cambios en rojo</w:t>
+      </w:r>
+    </w:p>
+    <w:p>
+      <w:pPr>
+        <w:numPr>
+          <w:ilvl w:val="0"/>
+          <w:numId w:val="4"/>
+        </w:numPr>
+        <w:spacing w:before="0" w:after="200" w:line="276"/>
+        <w:ind w:right="0" w:left="720" w:hanging="360"/>
+        <w:jc w:val="both"/>
+        <w:rPr>
+          <w:rFonts w:ascii="Arial" w:hAnsi="Arial" w:cs="Arial" w:eastAsia="Arial"/>
+          <w:color w:val="auto"/>
+          <w:spacing w:val="0"/>
+          <w:position w:val="0"/>
+          <w:sz w:val="32"/>
+          <w:shd w:fill="auto" w:val="clear"/>
+        </w:rPr>
+      </w:pPr>
+      <w:r>
+        <w:rPr>
+          <w:rFonts w:ascii="Arial" w:hAnsi="Arial" w:cs="Arial" w:eastAsia="Arial"/>
+          <w:color w:val="auto"/>
+          <w:spacing w:val="0"/>
+          <w:position w:val="0"/>
+          <w:sz w:val="32"/>
+          <w:shd w:fill="auto" w:val="clear"/>
+        </w:rPr>
+        <w:t xml:space="preserve">git add . se envían los cambios al área de espera</w:t>
+      </w:r>
+    </w:p>
+    <w:p>
+      <w:pPr>
+        <w:numPr>
+          <w:ilvl w:val="0"/>
+          <w:numId w:val="4"/>
+        </w:numPr>
+        <w:spacing w:before="0" w:after="200" w:line="276"/>
+        <w:ind w:right="0" w:left="720" w:hanging="360"/>
+        <w:jc w:val="both"/>
+        <w:rPr>
+          <w:rFonts w:ascii="Arial" w:hAnsi="Arial" w:cs="Arial" w:eastAsia="Arial"/>
+          <w:color w:val="auto"/>
+          <w:spacing w:val="0"/>
+          <w:position w:val="0"/>
+          <w:sz w:val="32"/>
+          <w:shd w:fill="auto" w:val="clear"/>
+        </w:rPr>
+      </w:pPr>
+      <w:r>
+        <w:rPr>
+          <w:rFonts w:ascii="Arial" w:hAnsi="Arial" w:cs="Arial" w:eastAsia="Arial"/>
+          <w:color w:val="auto"/>
+          <w:spacing w:val="0"/>
+          <w:position w:val="0"/>
+          <w:sz w:val="32"/>
+          <w:shd w:fill="auto" w:val="clear"/>
+        </w:rPr>
+        <w:t xml:space="preserve">Creo un nuevo repositorio en Github poniéndo solo el nombre, lo demás lo dejo igual.</w:t>
+      </w:r>
+    </w:p>
+    <w:p>
+      <w:pPr>
+        <w:numPr>
+          <w:ilvl w:val="0"/>
+          <w:numId w:val="4"/>
+        </w:numPr>
+        <w:spacing w:before="0" w:after="200" w:line="276"/>
+        <w:ind w:right="0" w:left="720" w:hanging="360"/>
+        <w:jc w:val="both"/>
+        <w:rPr>
+          <w:rFonts w:ascii="Arial" w:hAnsi="Arial" w:cs="Arial" w:eastAsia="Arial"/>
+          <w:color w:val="auto"/>
+          <w:spacing w:val="0"/>
+          <w:position w:val="0"/>
+          <w:sz w:val="32"/>
+          <w:shd w:fill="auto" w:val="clear"/>
+        </w:rPr>
+      </w:pPr>
+      <w:r>
+        <w:rPr>
+          <w:rFonts w:ascii="Arial" w:hAnsi="Arial" w:cs="Arial" w:eastAsia="Arial"/>
+          <w:color w:val="auto"/>
+          <w:spacing w:val="0"/>
+          <w:position w:val="0"/>
+          <w:sz w:val="32"/>
+          <w:shd w:fill="auto" w:val="clear"/>
+        </w:rPr>
+        <w:t xml:space="preserve">para subir el archivo a Github </w:t>
+      </w:r>
+      <w:r>
+        <w:rPr>
+          <w:rFonts w:ascii="Arial" w:hAnsi="Arial" w:cs="Arial" w:eastAsia="Arial"/>
+          <w:color w:val="auto"/>
+          <w:spacing w:val="0"/>
+          <w:position w:val="0"/>
+          <w:sz w:val="32"/>
+          <w:shd w:fill="auto" w:val="clear"/>
+        </w:rPr>
+        <w:t xml:space="preserve">hago </w:t>
+      </w:r>
+      <w:r>
+        <w:rPr>
+          <w:rFonts w:ascii="Arial" w:hAnsi="Arial" w:cs="Arial" w:eastAsia="Arial"/>
+          <w:color w:val="auto"/>
+          <w:spacing w:val="0"/>
+          <w:position w:val="0"/>
+          <w:sz w:val="32"/>
+          <w:shd w:fill="auto" w:val="clear"/>
+        </w:rPr>
+        <w:t xml:space="preserve">git remote add origin </w:t>
+      </w:r>
+      <w:hyperlink xmlns:r="http://schemas.openxmlformats.org/officeDocument/2006/relationships" r:id="docRId0">
+        <w:r>
+          <w:rPr>
+            <w:rFonts w:ascii="Arial" w:hAnsi="Arial" w:cs="Arial" w:eastAsia="Arial"/>
+            <w:color w:val="0000FF"/>
+            <w:spacing w:val="0"/>
+            <w:position w:val="0"/>
+            <w:sz w:val="32"/>
+            <w:u w:val="single"/>
+            <w:shd w:fill="auto" w:val="clear"/>
+          </w:rPr>
+          <w:t xml:space="preserve">https://github.com/lis17/probando_git.git</w:t>
+        </w:r>
+      </w:hyperlink>
+      <w:r>
+        <w:rPr>
+          <w:rFonts w:ascii="Arial" w:hAnsi="Arial" w:cs="Arial" w:eastAsia="Arial"/>
+          <w:color w:val="auto"/>
+          <w:spacing w:val="0"/>
+          <w:position w:val="0"/>
+          <w:sz w:val="32"/>
+          <w:shd w:fill="auto" w:val="clear"/>
+        </w:rPr>
+        <w:t xml:space="preserve"> (solo la primera vez)</w:t>
+      </w:r>
+    </w:p>
+    <w:p>
+      <w:pPr>
+        <w:numPr>
+          <w:ilvl w:val="0"/>
+          <w:numId w:val="4"/>
+        </w:numPr>
+        <w:spacing w:before="0" w:after="200" w:line="276"/>
+        <w:ind w:right="0" w:left="720" w:hanging="360"/>
+        <w:jc w:val="both"/>
+        <w:rPr>
+          <w:rFonts w:ascii="Arial" w:hAnsi="Arial" w:cs="Arial" w:eastAsia="Arial"/>
+          <w:color w:val="auto"/>
+          <w:spacing w:val="0"/>
+          <w:position w:val="0"/>
+          <w:sz w:val="32"/>
+          <w:shd w:fill="auto" w:val="clear"/>
+        </w:rPr>
+      </w:pPr>
+      <w:r>
+        <w:rPr>
+          <w:rFonts w:ascii="Arial" w:hAnsi="Arial" w:cs="Arial" w:eastAsia="Arial"/>
+          <w:color w:val="auto"/>
+          <w:spacing w:val="0"/>
+          <w:position w:val="0"/>
+          <w:sz w:val="32"/>
+          <w:shd w:fill="auto" w:val="clear"/>
+        </w:rPr>
+        <w:t xml:space="preserve">Añado una intro y los 2 primeros puntos </w:t>
+      </w:r>
+    </w:p>
+    <w:p>
+      <w:pPr>
+        <w:numPr>
+          <w:ilvl w:val="0"/>
+          <w:numId w:val="4"/>
+        </w:numPr>
+        <w:spacing w:before="0" w:after="200" w:line="276"/>
+        <w:ind w:right="0" w:left="720" w:hanging="360"/>
+        <w:jc w:val="both"/>
+        <w:rPr>
+          <w:rFonts w:ascii="Arial" w:hAnsi="Arial" w:cs="Arial" w:eastAsia="Arial"/>
+          <w:color w:val="auto"/>
+          <w:spacing w:val="0"/>
+          <w:position w:val="0"/>
+          <w:sz w:val="32"/>
+          <w:shd w:fill="auto" w:val="clear"/>
+        </w:rPr>
+      </w:pPr>
+      <w:r>
+        <w:rPr>
+          <w:rFonts w:ascii="Arial" w:hAnsi="Arial" w:cs="Arial" w:eastAsia="Arial"/>
+          <w:color w:val="auto"/>
+          <w:spacing w:val="0"/>
+          <w:position w:val="0"/>
+          <w:sz w:val="32"/>
+          <w:shd w:fill="auto" w:val="clear"/>
+        </w:rPr>
+        <w:t xml:space="preserve">git status </w:t>
+      </w:r>
+    </w:p>
+    <w:p>
+      <w:pPr>
+        <w:numPr>
+          <w:ilvl w:val="0"/>
+          <w:numId w:val="4"/>
+        </w:numPr>
+        <w:spacing w:before="0" w:after="200" w:line="276"/>
+        <w:ind w:right="0" w:left="720" w:hanging="360"/>
+        <w:jc w:val="both"/>
+        <w:rPr>
+          <w:rFonts w:ascii="Arial" w:hAnsi="Arial" w:cs="Arial" w:eastAsia="Arial"/>
+          <w:color w:val="auto"/>
+          <w:spacing w:val="0"/>
+          <w:position w:val="0"/>
+          <w:sz w:val="32"/>
+          <w:shd w:fill="auto" w:val="clear"/>
+        </w:rPr>
+      </w:pPr>
+      <w:r>
+        <w:rPr>
+          <w:rFonts w:ascii="Arial" w:hAnsi="Arial" w:cs="Arial" w:eastAsia="Arial"/>
+          <w:color w:val="auto"/>
+          <w:spacing w:val="0"/>
+          <w:position w:val="0"/>
+          <w:sz w:val="32"/>
+          <w:shd w:fill="auto" w:val="clear"/>
+        </w:rPr>
+        <w:t xml:space="preserve">git add .</w:t>
+      </w:r>
+    </w:p>
+    <w:p>
+      <w:pPr>
+        <w:numPr>
+          <w:ilvl w:val="0"/>
+          <w:numId w:val="4"/>
+        </w:numPr>
+        <w:spacing w:before="0" w:after="200" w:line="276"/>
+        <w:ind w:right="0" w:left="720" w:hanging="360"/>
+        <w:jc w:val="both"/>
+        <w:rPr>
+          <w:rFonts w:ascii="Arial" w:hAnsi="Arial" w:cs="Arial" w:eastAsia="Arial"/>
+          <w:color w:val="auto"/>
+          <w:spacing w:val="0"/>
+          <w:position w:val="0"/>
+          <w:sz w:val="32"/>
+          <w:shd w:fill="auto" w:val="clear"/>
+        </w:rPr>
+      </w:pPr>
+      <w:r>
+        <w:rPr>
+          <w:rFonts w:ascii="Arial" w:hAnsi="Arial" w:cs="Arial" w:eastAsia="Arial"/>
+          <w:color w:val="auto"/>
+          <w:spacing w:val="0"/>
+          <w:position w:val="0"/>
+          <w:sz w:val="32"/>
+          <w:shd w:fill="auto" w:val="clear"/>
+        </w:rPr>
+        <w:t xml:space="preserve">git status</w:t>
+      </w:r>
+    </w:p>
+    <w:p>
+      <w:pPr>
+        <w:numPr>
+          <w:ilvl w:val="0"/>
+          <w:numId w:val="4"/>
+        </w:numPr>
+        <w:spacing w:before="0" w:after="200" w:line="276"/>
+        <w:ind w:right="0" w:left="720" w:hanging="360"/>
+        <w:jc w:val="both"/>
+        <w:rPr>
+          <w:rFonts w:ascii="Arial" w:hAnsi="Arial" w:cs="Arial" w:eastAsia="Arial"/>
+          <w:color w:val="auto"/>
+          <w:spacing w:val="0"/>
+          <w:position w:val="0"/>
+          <w:sz w:val="32"/>
+          <w:shd w:fill="auto" w:val="clear"/>
+        </w:rPr>
+      </w:pPr>
+      <w:r>
+        <w:rPr>
+          <w:rFonts w:ascii="Arial" w:hAnsi="Arial" w:cs="Arial" w:eastAsia="Arial"/>
+          <w:color w:val="auto"/>
+          <w:spacing w:val="0"/>
+          <w:position w:val="0"/>
+          <w:sz w:val="32"/>
+          <w:shd w:fill="auto" w:val="clear"/>
+        </w:rPr>
+        <w:t xml:space="preserve">git commit -m (2 commit)</w:t>
+      </w:r>
+    </w:p>
+    <w:p>
+      <w:pPr>
+        <w:numPr>
+          <w:ilvl w:val="0"/>
+          <w:numId w:val="4"/>
+        </w:numPr>
+        <w:spacing w:before="0" w:after="200" w:line="276"/>
+        <w:ind w:right="0" w:left="720" w:hanging="360"/>
+        <w:jc w:val="both"/>
+        <w:rPr>
+          <w:rFonts w:ascii="Arial" w:hAnsi="Arial" w:cs="Arial" w:eastAsia="Arial"/>
+          <w:color w:val="auto"/>
+          <w:spacing w:val="0"/>
+          <w:position w:val="0"/>
+          <w:sz w:val="32"/>
+          <w:shd w:fill="auto" w:val="clear"/>
+        </w:rPr>
+      </w:pPr>
+      <w:r>
+        <w:rPr>
+          <w:rFonts w:ascii="Arial" w:hAnsi="Arial" w:cs="Arial" w:eastAsia="Arial"/>
+          <w:color w:val="auto"/>
+          <w:spacing w:val="0"/>
+          <w:position w:val="0"/>
+          <w:sz w:val="32"/>
+          <w:shd w:fill="auto" w:val="clear"/>
+        </w:rPr>
+        <w:t xml:space="preserve">git push -u origin master (para subirlo a Github)</w:t>
+      </w:r>
+    </w:p>
+    <w:p>
+      <w:pPr>
+        <w:numPr>
+          <w:ilvl w:val="0"/>
+          <w:numId w:val="4"/>
+        </w:numPr>
+        <w:spacing w:before="0" w:after="200" w:line="276"/>
+        <w:ind w:right="0" w:left="720" w:hanging="360"/>
+        <w:jc w:val="both"/>
+        <w:rPr>
+          <w:rFonts w:ascii="Arial" w:hAnsi="Arial" w:cs="Arial" w:eastAsia="Arial"/>
+          <w:color w:val="auto"/>
+          <w:spacing w:val="0"/>
+          <w:position w:val="0"/>
+          <w:sz w:val="32"/>
+          <w:shd w:fill="auto" w:val="clear"/>
+        </w:rPr>
+      </w:pPr>
+      <w:r>
+        <w:rPr>
+          <w:rFonts w:ascii="Arial" w:hAnsi="Arial" w:cs="Arial" w:eastAsia="Arial"/>
+          <w:color w:val="auto"/>
+          <w:spacing w:val="0"/>
+          <w:position w:val="0"/>
+          <w:sz w:val="32"/>
+          <w:shd w:fill="auto" w:val="clear"/>
+        </w:rPr>
+        <w:t xml:space="preserve">git --no-pager log (muestra una lista de los commits que se han hecho)</w:t>
       </w:r>
     </w:p>
   </w:body>

</xml_diff>

<commit_message>
cambio en el paso 15, elimino la -u
</commit_message>
<xml_diff>
--- a/prueba1.docx
+++ b/prueba1.docx
@@ -321,29 +321,97 @@
           <w:sz w:val="32"/>
           <w:shd w:fill="auto" w:val="clear"/>
         </w:rPr>
-        <w:t xml:space="preserve">para subir el archivo a Github </w:t>
-      </w:r>
-      <w:r>
-        <w:rPr>
-          <w:rFonts w:ascii="Arial" w:hAnsi="Arial" w:cs="Arial" w:eastAsia="Arial"/>
-          <w:color w:val="auto"/>
-          <w:spacing w:val="0"/>
-          <w:position w:val="0"/>
-          <w:sz w:val="32"/>
-          <w:shd w:fill="auto" w:val="clear"/>
-        </w:rPr>
-        <w:t xml:space="preserve">hago </w:t>
-      </w:r>
-      <w:r>
-        <w:rPr>
-          <w:rFonts w:ascii="Arial" w:hAnsi="Arial" w:cs="Arial" w:eastAsia="Arial"/>
-          <w:color w:val="auto"/>
-          <w:spacing w:val="0"/>
-          <w:position w:val="0"/>
-          <w:sz w:val="32"/>
-          <w:shd w:fill="auto" w:val="clear"/>
-        </w:rPr>
-        <w:t xml:space="preserve">git remote add origin </w:t>
+        <w:t xml:space="preserve">git status </w:t>
+      </w:r>
+    </w:p>
+    <w:p>
+      <w:pPr>
+        <w:numPr>
+          <w:ilvl w:val="0"/>
+          <w:numId w:val="4"/>
+        </w:numPr>
+        <w:spacing w:before="0" w:after="200" w:line="276"/>
+        <w:ind w:right="0" w:left="720" w:hanging="360"/>
+        <w:jc w:val="both"/>
+        <w:rPr>
+          <w:rFonts w:ascii="Arial" w:hAnsi="Arial" w:cs="Arial" w:eastAsia="Arial"/>
+          <w:color w:val="auto"/>
+          <w:spacing w:val="0"/>
+          <w:position w:val="0"/>
+          <w:sz w:val="32"/>
+          <w:shd w:fill="auto" w:val="clear"/>
+        </w:rPr>
+      </w:pPr>
+      <w:r>
+        <w:rPr>
+          <w:rFonts w:ascii="Arial" w:hAnsi="Arial" w:cs="Arial" w:eastAsia="Arial"/>
+          <w:color w:val="auto"/>
+          <w:spacing w:val="0"/>
+          <w:position w:val="0"/>
+          <w:sz w:val="32"/>
+          <w:shd w:fill="auto" w:val="clear"/>
+        </w:rPr>
+        <w:t xml:space="preserve">git add .</w:t>
+      </w:r>
+    </w:p>
+    <w:p>
+      <w:pPr>
+        <w:numPr>
+          <w:ilvl w:val="0"/>
+          <w:numId w:val="4"/>
+        </w:numPr>
+        <w:spacing w:before="0" w:after="200" w:line="276"/>
+        <w:ind w:right="0" w:left="720" w:hanging="360"/>
+        <w:jc w:val="both"/>
+        <w:rPr>
+          <w:rFonts w:ascii="Arial" w:hAnsi="Arial" w:cs="Arial" w:eastAsia="Arial"/>
+          <w:color w:val="auto"/>
+          <w:spacing w:val="0"/>
+          <w:position w:val="0"/>
+          <w:sz w:val="32"/>
+          <w:shd w:fill="auto" w:val="clear"/>
+        </w:rPr>
+      </w:pPr>
+      <w:r>
+        <w:rPr>
+          <w:rFonts w:ascii="Arial" w:hAnsi="Arial" w:cs="Arial" w:eastAsia="Arial"/>
+          <w:color w:val="auto"/>
+          <w:spacing w:val="0"/>
+          <w:position w:val="0"/>
+          <w:sz w:val="32"/>
+          <w:shd w:fill="auto" w:val="clear"/>
+        </w:rPr>
+        <w:t xml:space="preserve">git commit -m (1 commit)</w:t>
+      </w:r>
+    </w:p>
+    <w:p>
+      <w:pPr>
+        <w:numPr>
+          <w:ilvl w:val="0"/>
+          <w:numId w:val="4"/>
+        </w:numPr>
+        <w:spacing w:before="0" w:after="200" w:line="276"/>
+        <w:ind w:right="0" w:left="720" w:hanging="360"/>
+        <w:jc w:val="both"/>
+        <w:rPr>
+          <w:rFonts w:ascii="Arial" w:hAnsi="Arial" w:cs="Arial" w:eastAsia="Arial"/>
+          <w:color w:val="auto"/>
+          <w:spacing w:val="0"/>
+          <w:position w:val="0"/>
+          <w:sz w:val="32"/>
+          <w:shd w:fill="auto" w:val="clear"/>
+        </w:rPr>
+      </w:pPr>
+      <w:r>
+        <w:rPr>
+          <w:rFonts w:ascii="Arial" w:hAnsi="Arial" w:cs="Arial" w:eastAsia="Arial"/>
+          <w:color w:val="auto"/>
+          <w:spacing w:val="0"/>
+          <w:position w:val="0"/>
+          <w:sz w:val="32"/>
+          <w:shd w:fill="auto" w:val="clear"/>
+        </w:rPr>
+        <w:t xml:space="preserve">para subir el archivo a Github hago git remote add origin </w:t>
       </w:r>
       <w:hyperlink xmlns:r="http://schemas.openxmlformats.org/officeDocument/2006/relationships" r:id="docRId0">
         <w:r>
@@ -579,6 +647,156 @@
           <w:shd w:fill="auto" w:val="clear"/>
         </w:rPr>
         <w:t xml:space="preserve">git --no-pager log (muestra una lista de los commits que se han hecho)</w:t>
+      </w:r>
+    </w:p>
+    <w:p>
+      <w:pPr>
+        <w:numPr>
+          <w:ilvl w:val="0"/>
+          <w:numId w:val="4"/>
+        </w:numPr>
+        <w:spacing w:before="0" w:after="200" w:line="276"/>
+        <w:ind w:right="0" w:left="720" w:hanging="360"/>
+        <w:jc w:val="both"/>
+        <w:rPr>
+          <w:rFonts w:ascii="Arial" w:hAnsi="Arial" w:cs="Arial" w:eastAsia="Arial"/>
+          <w:color w:val="auto"/>
+          <w:spacing w:val="0"/>
+          <w:position w:val="0"/>
+          <w:sz w:val="32"/>
+          <w:shd w:fill="auto" w:val="clear"/>
+        </w:rPr>
+      </w:pPr>
+      <w:r>
+        <w:rPr>
+          <w:rFonts w:ascii="Arial" w:hAnsi="Arial" w:cs="Arial" w:eastAsia="Arial"/>
+          <w:color w:val="auto"/>
+          <w:spacing w:val="0"/>
+          <w:position w:val="0"/>
+          <w:sz w:val="32"/>
+          <w:shd w:fill="auto" w:val="clear"/>
+        </w:rPr>
+        <w:t xml:space="preserve">modifico el archivo de nuevo </w:t>
+      </w:r>
+    </w:p>
+    <w:p>
+      <w:pPr>
+        <w:numPr>
+          <w:ilvl w:val="0"/>
+          <w:numId w:val="4"/>
+        </w:numPr>
+        <w:spacing w:before="0" w:after="200" w:line="276"/>
+        <w:ind w:right="0" w:left="720" w:hanging="360"/>
+        <w:jc w:val="both"/>
+        <w:rPr>
+          <w:rFonts w:ascii="Arial" w:hAnsi="Arial" w:cs="Arial" w:eastAsia="Arial"/>
+          <w:color w:val="auto"/>
+          <w:spacing w:val="0"/>
+          <w:position w:val="0"/>
+          <w:sz w:val="32"/>
+          <w:shd w:fill="auto" w:val="clear"/>
+        </w:rPr>
+      </w:pPr>
+      <w:r>
+        <w:rPr>
+          <w:rFonts w:ascii="Arial" w:hAnsi="Arial" w:cs="Arial" w:eastAsia="Arial"/>
+          <w:color w:val="auto"/>
+          <w:spacing w:val="0"/>
+          <w:position w:val="0"/>
+          <w:sz w:val="32"/>
+          <w:shd w:fill="auto" w:val="clear"/>
+        </w:rPr>
+        <w:t xml:space="preserve">git status</w:t>
+      </w:r>
+    </w:p>
+    <w:p>
+      <w:pPr>
+        <w:numPr>
+          <w:ilvl w:val="0"/>
+          <w:numId w:val="4"/>
+        </w:numPr>
+        <w:spacing w:before="0" w:after="200" w:line="276"/>
+        <w:ind w:right="0" w:left="720" w:hanging="360"/>
+        <w:jc w:val="both"/>
+        <w:rPr>
+          <w:rFonts w:ascii="Arial" w:hAnsi="Arial" w:cs="Arial" w:eastAsia="Arial"/>
+          <w:color w:val="auto"/>
+          <w:spacing w:val="0"/>
+          <w:position w:val="0"/>
+          <w:sz w:val="32"/>
+          <w:shd w:fill="auto" w:val="clear"/>
+        </w:rPr>
+      </w:pPr>
+      <w:r>
+        <w:rPr>
+          <w:rFonts w:ascii="Arial" w:hAnsi="Arial" w:cs="Arial" w:eastAsia="Arial"/>
+          <w:color w:val="auto"/>
+          <w:spacing w:val="0"/>
+          <w:position w:val="0"/>
+          <w:sz w:val="32"/>
+          <w:shd w:fill="auto" w:val="clear"/>
+        </w:rPr>
+        <w:t xml:space="preserve">git add .</w:t>
+      </w:r>
+    </w:p>
+    <w:p>
+      <w:pPr>
+        <w:numPr>
+          <w:ilvl w:val="0"/>
+          <w:numId w:val="4"/>
+        </w:numPr>
+        <w:spacing w:before="0" w:after="200" w:line="276"/>
+        <w:ind w:right="0" w:left="720" w:hanging="360"/>
+        <w:jc w:val="both"/>
+        <w:rPr>
+          <w:rFonts w:ascii="Arial" w:hAnsi="Arial" w:cs="Arial" w:eastAsia="Arial"/>
+          <w:color w:val="auto"/>
+          <w:spacing w:val="0"/>
+          <w:position w:val="0"/>
+          <w:sz w:val="32"/>
+          <w:shd w:fill="auto" w:val="clear"/>
+        </w:rPr>
+      </w:pPr>
+      <w:r>
+        <w:rPr>
+          <w:rFonts w:ascii="Arial" w:hAnsi="Arial" w:cs="Arial" w:eastAsia="Arial"/>
+          <w:color w:val="auto"/>
+          <w:spacing w:val="0"/>
+          <w:position w:val="0"/>
+          <w:sz w:val="32"/>
+          <w:shd w:fill="auto" w:val="clear"/>
+        </w:rPr>
+        <w:t xml:space="preserve">git commit -m (3 commit)</w:t>
+      </w:r>
+    </w:p>
+    <w:p>
+      <w:pPr>
+        <w:numPr>
+          <w:ilvl w:val="0"/>
+          <w:numId w:val="4"/>
+        </w:numPr>
+        <w:spacing w:before="0" w:after="200" w:line="276"/>
+        <w:ind w:right="0" w:left="720" w:hanging="360"/>
+        <w:jc w:val="both"/>
+        <w:rPr>
+          <w:rFonts w:ascii="Arial" w:hAnsi="Arial" w:cs="Arial" w:eastAsia="Arial"/>
+          <w:color w:val="auto"/>
+          <w:spacing w:val="0"/>
+          <w:position w:val="0"/>
+          <w:sz w:val="32"/>
+          <w:shd w:fill="auto" w:val="clear"/>
+        </w:rPr>
+      </w:pPr>
+      <w:r>
+        <w:rPr>
+          <w:rFonts w:ascii="Arial" w:hAnsi="Arial" w:cs="Arial" w:eastAsia="Arial"/>
+          <w:color w:val="auto"/>
+          <w:spacing w:val="0"/>
+          <w:position w:val="0"/>
+          <w:sz w:val="32"/>
+          <w:shd w:fill="auto" w:val="clear"/>
+        </w:rPr>
+        <w:t xml:space="preserve">git push origin master </w:t>
       </w:r>
     </w:p>
   </w:body>

</xml_diff>